<commit_message>
Crit C Checklist Update
</commit_message>
<xml_diff>
--- a/checklistStudents_en.docx
+++ b/checklistStudents_en.docx
@@ -7,8 +7,6 @@
         <w:spacing w:after="229"/>
         <w:ind w:left="-5"/>
       </w:pPr>
-      <w:bookmarkStart w:id="0" w:name="_GoBack"/>
-      <w:bookmarkEnd w:id="0"/>
       <w:r>
         <w:t xml:space="preserve">Students should consider the following checklist when completing the research report. </w:t>
       </w:r>
@@ -27,9 +25,7 @@
         <w:tblW w:w="8542" w:type="dxa"/>
         <w:tblInd w:w="-113" w:type="dxa"/>
         <w:tblCellMar>
-          <w:top w:w="0" w:type="dxa"/>
           <w:left w:w="98" w:type="dxa"/>
-          <w:bottom w:w="0" w:type="dxa"/>
           <w:right w:w="115" w:type="dxa"/>
         </w:tblCellMar>
         <w:tblLook w:val="04A0" w:firstRow="1" w:lastRow="0" w:firstColumn="1" w:lastColumn="0" w:noHBand="0" w:noVBand="1"/>
@@ -177,9 +173,10 @@
             <w:pPr>
               <w:spacing w:after="0"/>
               <w:ind w:left="0" w:firstLine="0"/>
-            </w:pPr>
-            <w:r>
-              <w:t xml:space="preserve">yes </w:t>
+              <w:jc w:val="center"/>
+            </w:pPr>
+            <w:r>
+              <w:t>yes</w:t>
             </w:r>
           </w:p>
         </w:tc>
@@ -230,9 +227,10 @@
             <w:pPr>
               <w:spacing w:after="0"/>
               <w:ind w:left="0" w:firstLine="0"/>
-            </w:pPr>
-            <w:r>
-              <w:t xml:space="preserve">yes </w:t>
+              <w:jc w:val="center"/>
+            </w:pPr>
+            <w:r>
+              <w:t>yes</w:t>
             </w:r>
           </w:p>
         </w:tc>
@@ -275,9 +273,10 @@
             <w:pPr>
               <w:spacing w:after="0"/>
               <w:ind w:left="0" w:firstLine="0"/>
-            </w:pPr>
-            <w:r>
-              <w:t xml:space="preserve">no </w:t>
+              <w:jc w:val="center"/>
+            </w:pPr>
+            <w:r>
+              <w:t>yes</w:t>
             </w:r>
           </w:p>
         </w:tc>
@@ -324,6 +323,7 @@
             <w:pPr>
               <w:spacing w:after="160"/>
               <w:ind w:left="0" w:firstLine="0"/>
+              <w:jc w:val="center"/>
             </w:pPr>
           </w:p>
         </w:tc>
@@ -366,9 +366,10 @@
             <w:pPr>
               <w:spacing w:after="0"/>
               <w:ind w:left="0" w:firstLine="0"/>
-            </w:pPr>
-            <w:r>
-              <w:t xml:space="preserve">yes </w:t>
+              <w:jc w:val="center"/>
+            </w:pPr>
+            <w:r>
+              <w:t>yes</w:t>
             </w:r>
           </w:p>
         </w:tc>
@@ -411,9 +412,10 @@
             <w:pPr>
               <w:spacing w:after="0"/>
               <w:ind w:left="0" w:firstLine="0"/>
-            </w:pPr>
-            <w:r>
-              <w:t xml:space="preserve">yes </w:t>
+              <w:jc w:val="center"/>
+            </w:pPr>
+            <w:r>
+              <w:t>yes</w:t>
             </w:r>
           </w:p>
         </w:tc>
@@ -460,6 +462,7 @@
             <w:pPr>
               <w:spacing w:after="160"/>
               <w:ind w:left="0" w:firstLine="0"/>
+              <w:jc w:val="center"/>
             </w:pPr>
           </w:p>
         </w:tc>
@@ -502,9 +505,10 @@
             <w:pPr>
               <w:spacing w:after="0"/>
               <w:ind w:left="0" w:firstLine="0"/>
-            </w:pPr>
-            <w:r>
-              <w:t xml:space="preserve">yes </w:t>
+              <w:jc w:val="center"/>
+            </w:pPr>
+            <w:r>
+              <w:t>yes</w:t>
             </w:r>
           </w:p>
         </w:tc>
@@ -547,9 +551,10 @@
             <w:pPr>
               <w:spacing w:after="0"/>
               <w:ind w:left="0" w:firstLine="0"/>
-            </w:pPr>
-            <w:r>
-              <w:t xml:space="preserve">yes </w:t>
+              <w:jc w:val="center"/>
+            </w:pPr>
+            <w:r>
+              <w:t>yes</w:t>
             </w:r>
           </w:p>
         </w:tc>
@@ -592,9 +597,10 @@
             <w:pPr>
               <w:spacing w:after="0"/>
               <w:ind w:left="0" w:firstLine="0"/>
-            </w:pPr>
-            <w:r>
-              <w:t xml:space="preserve">no </w:t>
+              <w:jc w:val="center"/>
+            </w:pPr>
+            <w:r>
+              <w:t>yes</w:t>
             </w:r>
           </w:p>
         </w:tc>
@@ -641,6 +647,7 @@
             <w:pPr>
               <w:spacing w:after="160"/>
               <w:ind w:left="0" w:firstLine="0"/>
+              <w:jc w:val="center"/>
             </w:pPr>
           </w:p>
         </w:tc>
@@ -683,9 +690,10 @@
             <w:pPr>
               <w:spacing w:after="0"/>
               <w:ind w:left="0" w:firstLine="0"/>
-            </w:pPr>
-            <w:r>
-              <w:t xml:space="preserve">yes </w:t>
+              <w:jc w:val="center"/>
+            </w:pPr>
+            <w:r>
+              <w:t>yes</w:t>
             </w:r>
           </w:p>
         </w:tc>
@@ -705,9 +713,7 @@
         <w:tblW w:w="8542" w:type="dxa"/>
         <w:tblInd w:w="-113" w:type="dxa"/>
         <w:tblCellMar>
-          <w:top w:w="0" w:type="dxa"/>
           <w:left w:w="98" w:type="dxa"/>
-          <w:bottom w:w="0" w:type="dxa"/>
           <w:right w:w="125" w:type="dxa"/>
         </w:tblCellMar>
         <w:tblLook w:val="04A0" w:firstRow="1" w:lastRow="0" w:firstColumn="1" w:lastColumn="0" w:noHBand="0" w:noVBand="1"/>
@@ -845,9 +851,10 @@
             <w:pPr>
               <w:spacing w:after="0"/>
               <w:ind w:left="0" w:firstLine="0"/>
-            </w:pPr>
-            <w:r>
-              <w:t xml:space="preserve"> </w:t>
+              <w:jc w:val="center"/>
+            </w:pPr>
+            <w:r>
+              <w:t>yes</w:t>
             </w:r>
           </w:p>
         </w:tc>
@@ -912,9 +919,10 @@
             <w:pPr>
               <w:spacing w:after="0"/>
               <w:ind w:left="0" w:firstLine="0"/>
-            </w:pPr>
-            <w:r>
-              <w:t xml:space="preserve"> </w:t>
+              <w:jc w:val="center"/>
+            </w:pPr>
+            <w:r>
+              <w:t>yes</w:t>
             </w:r>
           </w:p>
         </w:tc>
@@ -979,9 +987,10 @@
             <w:pPr>
               <w:spacing w:after="0"/>
               <w:ind w:left="0" w:firstLine="0"/>
-            </w:pPr>
-            <w:r>
-              <w:t xml:space="preserve"> </w:t>
+              <w:jc w:val="center"/>
+            </w:pPr>
+            <w:r>
+              <w:t>yes</w:t>
             </w:r>
           </w:p>
         </w:tc>
@@ -1046,9 +1055,10 @@
             <w:pPr>
               <w:spacing w:after="0"/>
               <w:ind w:left="0" w:firstLine="0"/>
-            </w:pPr>
-            <w:r>
-              <w:t xml:space="preserve"> </w:t>
+              <w:jc w:val="center"/>
+            </w:pPr>
+            <w:r>
+              <w:t>yes</w:t>
             </w:r>
           </w:p>
         </w:tc>
@@ -1144,9 +1154,10 @@
             <w:pPr>
               <w:spacing w:after="0"/>
               <w:ind w:left="0" w:firstLine="0"/>
-            </w:pPr>
-            <w:r>
-              <w:t xml:space="preserve"> </w:t>
+              <w:jc w:val="center"/>
+            </w:pPr>
+            <w:r>
+              <w:t>yes</w:t>
             </w:r>
           </w:p>
         </w:tc>
@@ -1189,9 +1200,10 @@
             <w:pPr>
               <w:spacing w:after="0"/>
               <w:ind w:left="0" w:firstLine="0"/>
-            </w:pPr>
-            <w:r>
-              <w:t xml:space="preserve"> </w:t>
+              <w:jc w:val="center"/>
+            </w:pPr>
+            <w:r>
+              <w:t>yes</w:t>
             </w:r>
           </w:p>
         </w:tc>
@@ -1234,9 +1246,10 @@
             <w:pPr>
               <w:spacing w:after="0"/>
               <w:ind w:left="0" w:firstLine="0"/>
-            </w:pPr>
-            <w:r>
-              <w:t xml:space="preserve"> </w:t>
+              <w:jc w:val="center"/>
+            </w:pPr>
+            <w:r>
+              <w:t>yes</w:t>
             </w:r>
           </w:p>
         </w:tc>
@@ -1287,14 +1300,10 @@
             <w:pPr>
               <w:spacing w:after="0"/>
               <w:ind w:left="0" w:firstLine="0"/>
-            </w:pPr>
-            <w:r>
-              <w:rPr>
-                <w:rFonts w:ascii="Gill Sans MT" w:eastAsia="Gill Sans MT" w:hAnsi="Gill Sans MT" w:cs="Gill Sans MT"/>
-                <w:b/>
-                <w:sz w:val="22"/>
-              </w:rPr>
-              <w:t xml:space="preserve"> </w:t>
+              <w:jc w:val="center"/>
+            </w:pPr>
+            <w:r>
+              <w:t>yes</w:t>
             </w:r>
           </w:p>
         </w:tc>
@@ -1337,9 +1346,10 @@
             <w:pPr>
               <w:spacing w:after="0"/>
               <w:ind w:left="0" w:firstLine="0"/>
-            </w:pPr>
-            <w:r>
-              <w:t xml:space="preserve"> </w:t>
+              <w:jc w:val="center"/>
+            </w:pPr>
+            <w:r>
+              <w:t>yes</w:t>
             </w:r>
           </w:p>
         </w:tc>
@@ -1361,9 +1371,7 @@
         <w:tblW w:w="8542" w:type="dxa"/>
         <w:tblInd w:w="-113" w:type="dxa"/>
         <w:tblCellMar>
-          <w:top w:w="0" w:type="dxa"/>
           <w:left w:w="98" w:type="dxa"/>
-          <w:bottom w:w="0" w:type="dxa"/>
           <w:right w:w="115" w:type="dxa"/>
         </w:tblCellMar>
         <w:tblLook w:val="04A0" w:firstRow="1" w:lastRow="0" w:firstColumn="1" w:lastColumn="0" w:noHBand="0" w:noVBand="1"/>
@@ -1449,9 +1457,10 @@
             <w:pPr>
               <w:spacing w:after="0"/>
               <w:ind w:left="0" w:firstLine="0"/>
-            </w:pPr>
-            <w:r>
-              <w:t xml:space="preserve"> </w:t>
+              <w:jc w:val="center"/>
+            </w:pPr>
+            <w:r>
+              <w:t>no</w:t>
             </w:r>
           </w:p>
         </w:tc>
@@ -1494,9 +1503,10 @@
             <w:pPr>
               <w:spacing w:after="0"/>
               <w:ind w:left="0" w:firstLine="0"/>
-            </w:pPr>
-            <w:r>
-              <w:t xml:space="preserve"> </w:t>
+              <w:jc w:val="center"/>
+            </w:pPr>
+            <w:r>
+              <w:t>no</w:t>
             </w:r>
           </w:p>
         </w:tc>
@@ -1539,9 +1549,10 @@
             <w:pPr>
               <w:spacing w:after="0"/>
               <w:ind w:left="0" w:firstLine="0"/>
-            </w:pPr>
-            <w:r>
-              <w:t xml:space="preserve"> </w:t>
+              <w:jc w:val="center"/>
+            </w:pPr>
+            <w:r>
+              <w:t>yes</w:t>
             </w:r>
           </w:p>
         </w:tc>
@@ -1584,9 +1595,10 @@
             <w:pPr>
               <w:spacing w:after="0"/>
               <w:ind w:left="0" w:firstLine="0"/>
-            </w:pPr>
-            <w:r>
-              <w:t xml:space="preserve"> </w:t>
+              <w:jc w:val="center"/>
+            </w:pPr>
+            <w:r>
+              <w:t>yes</w:t>
             </w:r>
           </w:p>
         </w:tc>
@@ -1613,25 +1625,28 @@
             <w:r>
               <w:t xml:space="preserve">The explanation of why the techniques in the product have been used, including screenshots, has been included. </w:t>
             </w:r>
-          </w:p>
-        </w:tc>
-        <w:tc>
-          <w:tcPr>
-            <w:tcW w:w="1201" w:type="dxa"/>
-            <w:tcBorders>
-              <w:top w:val="single" w:sz="6" w:space="0" w:color="000000"/>
-              <w:left w:val="single" w:sz="6" w:space="0" w:color="000000"/>
-              <w:bottom w:val="single" w:sz="6" w:space="0" w:color="000000"/>
-              <w:right w:val="single" w:sz="6" w:space="0" w:color="000000"/>
-            </w:tcBorders>
-          </w:tcPr>
-          <w:p>
-            <w:pPr>
-              <w:spacing w:after="0"/>
-              <w:ind w:left="0" w:firstLine="0"/>
-            </w:pPr>
-            <w:r>
-              <w:t xml:space="preserve"> </w:t>
+            <w:bookmarkStart w:id="0" w:name="_GoBack"/>
+            <w:bookmarkEnd w:id="0"/>
+          </w:p>
+        </w:tc>
+        <w:tc>
+          <w:tcPr>
+            <w:tcW w:w="1201" w:type="dxa"/>
+            <w:tcBorders>
+              <w:top w:val="single" w:sz="6" w:space="0" w:color="000000"/>
+              <w:left w:val="single" w:sz="6" w:space="0" w:color="000000"/>
+              <w:bottom w:val="single" w:sz="6" w:space="0" w:color="000000"/>
+              <w:right w:val="single" w:sz="6" w:space="0" w:color="000000"/>
+            </w:tcBorders>
+          </w:tcPr>
+          <w:p>
+            <w:pPr>
+              <w:spacing w:after="0"/>
+              <w:ind w:left="0" w:firstLine="0"/>
+              <w:jc w:val="center"/>
+            </w:pPr>
+            <w:r>
+              <w:t>yes</w:t>
             </w:r>
           </w:p>
         </w:tc>
@@ -1656,30 +1671,28 @@
               <w:ind w:left="0" w:firstLine="0"/>
             </w:pPr>
             <w:r>
-              <w:t>All sources</w:t>
-            </w:r>
-            <w:r>
-              <w:t xml:space="preserve"> have been cited using an appropriate referencing style, for example, Harvard, MLA, and so on. </w:t>
-            </w:r>
-          </w:p>
-        </w:tc>
-        <w:tc>
-          <w:tcPr>
-            <w:tcW w:w="1201" w:type="dxa"/>
-            <w:tcBorders>
-              <w:top w:val="single" w:sz="6" w:space="0" w:color="000000"/>
-              <w:left w:val="single" w:sz="6" w:space="0" w:color="000000"/>
-              <w:bottom w:val="single" w:sz="6" w:space="0" w:color="000000"/>
-              <w:right w:val="single" w:sz="6" w:space="0" w:color="000000"/>
-            </w:tcBorders>
-          </w:tcPr>
-          <w:p>
-            <w:pPr>
-              <w:spacing w:after="0"/>
-              <w:ind w:left="0" w:firstLine="0"/>
-            </w:pPr>
-            <w:r>
-              <w:t xml:space="preserve"> </w:t>
+              <w:t xml:space="preserve">All sources have been cited using an appropriate referencing style, for example, Harvard, MLA, and so on. </w:t>
+            </w:r>
+          </w:p>
+        </w:tc>
+        <w:tc>
+          <w:tcPr>
+            <w:tcW w:w="1201" w:type="dxa"/>
+            <w:tcBorders>
+              <w:top w:val="single" w:sz="6" w:space="0" w:color="000000"/>
+              <w:left w:val="single" w:sz="6" w:space="0" w:color="000000"/>
+              <w:bottom w:val="single" w:sz="6" w:space="0" w:color="000000"/>
+              <w:right w:val="single" w:sz="6" w:space="0" w:color="000000"/>
+            </w:tcBorders>
+          </w:tcPr>
+          <w:p>
+            <w:pPr>
+              <w:spacing w:after="0"/>
+              <w:ind w:left="0" w:firstLine="0"/>
+              <w:jc w:val="center"/>
+            </w:pPr>
+            <w:r>
+              <w:t>no</w:t>
             </w:r>
           </w:p>
         </w:tc>
@@ -1722,9 +1735,10 @@
             <w:pPr>
               <w:spacing w:after="0"/>
               <w:ind w:left="0" w:firstLine="0"/>
-            </w:pPr>
-            <w:r>
-              <w:t xml:space="preserve"> </w:t>
+              <w:jc w:val="center"/>
+            </w:pPr>
+            <w:r>
+              <w:t>yes</w:t>
             </w:r>
           </w:p>
         </w:tc>
@@ -1745,9 +1759,7 @@
         <w:tblW w:w="8542" w:type="dxa"/>
         <w:tblInd w:w="-113" w:type="dxa"/>
         <w:tblCellMar>
-          <w:top w:w="0" w:type="dxa"/>
           <w:left w:w="98" w:type="dxa"/>
-          <w:bottom w:w="0" w:type="dxa"/>
           <w:right w:w="188" w:type="dxa"/>
         </w:tblCellMar>
         <w:tblLook w:val="04A0" w:firstRow="1" w:lastRow="0" w:firstColumn="1" w:lastColumn="0" w:noHBand="0" w:noVBand="1"/>
@@ -1837,10 +1849,8 @@
             <w:pPr>
               <w:spacing w:after="0"/>
               <w:ind w:left="0" w:firstLine="0"/>
-            </w:pPr>
-            <w:r>
-              <w:t xml:space="preserve"> </w:t>
-            </w:r>
+              <w:jc w:val="center"/>
+            </w:pPr>
           </w:p>
         </w:tc>
       </w:tr>
@@ -1890,10 +1900,8 @@
             <w:pPr>
               <w:spacing w:after="0"/>
               <w:ind w:left="0" w:firstLine="0"/>
-            </w:pPr>
-            <w:r>
-              <w:t xml:space="preserve"> </w:t>
-            </w:r>
+              <w:jc w:val="center"/>
+            </w:pPr>
           </w:p>
         </w:tc>
       </w:tr>
@@ -1935,10 +1943,8 @@
             <w:pPr>
               <w:spacing w:after="0"/>
               <w:ind w:left="0" w:firstLine="0"/>
-            </w:pPr>
-            <w:r>
-              <w:t xml:space="preserve"> </w:t>
-            </w:r>
+              <w:jc w:val="center"/>
+            </w:pPr>
           </w:p>
         </w:tc>
       </w:tr>
@@ -1981,10 +1987,8 @@
             <w:pPr>
               <w:spacing w:after="0"/>
               <w:ind w:left="0" w:firstLine="0"/>
-            </w:pPr>
-            <w:r>
-              <w:t xml:space="preserve"> </w:t>
-            </w:r>
+              <w:jc w:val="center"/>
+            </w:pPr>
           </w:p>
         </w:tc>
       </w:tr>
@@ -2026,10 +2030,8 @@
             <w:pPr>
               <w:spacing w:after="0"/>
               <w:ind w:left="0" w:firstLine="0"/>
-            </w:pPr>
-            <w:r>
-              <w:t xml:space="preserve"> </w:t>
-            </w:r>
+              <w:jc w:val="center"/>
+            </w:pPr>
           </w:p>
         </w:tc>
       </w:tr>
@@ -2053,31 +2055,26 @@
               <w:ind w:left="0" w:firstLine="0"/>
             </w:pPr>
             <w:r>
-              <w:t>A video of the product functioning has been in</w:t>
-            </w:r>
-            <w:r>
-              <w:t xml:space="preserve">cluded in a commonly used format. </w:t>
-            </w:r>
-          </w:p>
-        </w:tc>
-        <w:tc>
-          <w:tcPr>
-            <w:tcW w:w="1201" w:type="dxa"/>
-            <w:tcBorders>
-              <w:top w:val="single" w:sz="6" w:space="0" w:color="000000"/>
-              <w:left w:val="single" w:sz="6" w:space="0" w:color="000000"/>
-              <w:bottom w:val="single" w:sz="6" w:space="0" w:color="000000"/>
-              <w:right w:val="single" w:sz="6" w:space="0" w:color="000000"/>
-            </w:tcBorders>
-          </w:tcPr>
-          <w:p>
-            <w:pPr>
-              <w:spacing w:after="0"/>
-              <w:ind w:left="0" w:firstLine="0"/>
-            </w:pPr>
-            <w:r>
-              <w:t xml:space="preserve"> </w:t>
-            </w:r>
+              <w:t xml:space="preserve">A video of the product functioning has been included in a commonly used format. </w:t>
+            </w:r>
+          </w:p>
+        </w:tc>
+        <w:tc>
+          <w:tcPr>
+            <w:tcW w:w="1201" w:type="dxa"/>
+            <w:tcBorders>
+              <w:top w:val="single" w:sz="6" w:space="0" w:color="000000"/>
+              <w:left w:val="single" w:sz="6" w:space="0" w:color="000000"/>
+              <w:bottom w:val="single" w:sz="6" w:space="0" w:color="000000"/>
+              <w:right w:val="single" w:sz="6" w:space="0" w:color="000000"/>
+            </w:tcBorders>
+          </w:tcPr>
+          <w:p>
+            <w:pPr>
+              <w:spacing w:after="0"/>
+              <w:ind w:left="0" w:firstLine="0"/>
+              <w:jc w:val="center"/>
+            </w:pPr>
           </w:p>
         </w:tc>
       </w:tr>
@@ -2123,10 +2120,8 @@
             <w:pPr>
               <w:spacing w:after="0"/>
               <w:ind w:left="0" w:firstLine="0"/>
-            </w:pPr>
-            <w:r>
-              <w:t xml:space="preserve"> </w:t>
-            </w:r>
+              <w:jc w:val="center"/>
+            </w:pPr>
           </w:p>
         </w:tc>
       </w:tr>
@@ -2168,10 +2163,8 @@
             <w:pPr>
               <w:spacing w:after="0"/>
               <w:ind w:left="0" w:firstLine="0"/>
-            </w:pPr>
-            <w:r>
-              <w:t xml:space="preserve"> </w:t>
-            </w:r>
+              <w:jc w:val="center"/>
+            </w:pPr>
           </w:p>
         </w:tc>
       </w:tr>
@@ -2213,10 +2206,8 @@
             <w:pPr>
               <w:spacing w:after="0"/>
               <w:ind w:left="0" w:firstLine="0"/>
-            </w:pPr>
-            <w:r>
-              <w:t xml:space="preserve"> </w:t>
-            </w:r>
+              <w:jc w:val="center"/>
+            </w:pPr>
           </w:p>
         </w:tc>
       </w:tr>
@@ -2236,9 +2227,7 @@
         <w:tblW w:w="8542" w:type="dxa"/>
         <w:tblInd w:w="-113" w:type="dxa"/>
         <w:tblCellMar>
-          <w:top w:w="0" w:type="dxa"/>
           <w:left w:w="98" w:type="dxa"/>
-          <w:bottom w:w="0" w:type="dxa"/>
           <w:right w:w="115" w:type="dxa"/>
         </w:tblCellMar>
         <w:tblLook w:val="04A0" w:firstRow="1" w:lastRow="0" w:firstColumn="1" w:lastColumn="0" w:noHBand="0" w:noVBand="1"/>
@@ -2328,10 +2317,8 @@
             <w:pPr>
               <w:spacing w:after="0"/>
               <w:ind w:left="0" w:firstLine="0"/>
-            </w:pPr>
-            <w:r>
-              <w:t xml:space="preserve"> </w:t>
-            </w:r>
+              <w:jc w:val="center"/>
+            </w:pPr>
           </w:p>
         </w:tc>
       </w:tr>
@@ -2373,10 +2360,8 @@
             <w:pPr>
               <w:spacing w:after="0"/>
               <w:ind w:left="0" w:firstLine="0"/>
-            </w:pPr>
-            <w:r>
-              <w:t xml:space="preserve"> </w:t>
-            </w:r>
+              <w:jc w:val="center"/>
+            </w:pPr>
           </w:p>
         </w:tc>
       </w:tr>
@@ -2422,10 +2407,8 @@
             <w:pPr>
               <w:spacing w:after="0"/>
               <w:ind w:left="0" w:firstLine="0"/>
-            </w:pPr>
-            <w:r>
-              <w:t xml:space="preserve"> </w:t>
-            </w:r>
+              <w:jc w:val="center"/>
+            </w:pPr>
           </w:p>
         </w:tc>
       </w:tr>
@@ -2467,10 +2450,8 @@
             <w:pPr>
               <w:spacing w:after="0"/>
               <w:ind w:left="0" w:firstLine="0"/>
-            </w:pPr>
-            <w:r>
-              <w:t xml:space="preserve"> </w:t>
-            </w:r>
+              <w:jc w:val="center"/>
+            </w:pPr>
           </w:p>
         </w:tc>
       </w:tr>
@@ -2512,10 +2493,8 @@
             <w:pPr>
               <w:spacing w:after="0"/>
               <w:ind w:left="0" w:firstLine="0"/>
-            </w:pPr>
-            <w:r>
-              <w:t xml:space="preserve"> </w:t>
-            </w:r>
+              <w:jc w:val="center"/>
+            </w:pPr>
           </w:p>
         </w:tc>
       </w:tr>
@@ -2561,10 +2540,8 @@
             <w:pPr>
               <w:spacing w:after="0"/>
               <w:ind w:left="0" w:firstLine="0"/>
-            </w:pPr>
-            <w:r>
-              <w:t xml:space="preserve"> </w:t>
-            </w:r>
+              <w:jc w:val="center"/>
+            </w:pPr>
           </w:p>
         </w:tc>
       </w:tr>
@@ -2607,10 +2584,8 @@
             <w:pPr>
               <w:spacing w:after="0"/>
               <w:ind w:left="0" w:firstLine="0"/>
-            </w:pPr>
-            <w:r>
-              <w:t xml:space="preserve"> </w:t>
-            </w:r>
+              <w:jc w:val="center"/>
+            </w:pPr>
           </w:p>
         </w:tc>
       </w:tr>
@@ -2652,10 +2627,8 @@
             <w:pPr>
               <w:spacing w:after="0"/>
               <w:ind w:left="0" w:firstLine="0"/>
-            </w:pPr>
-            <w:r>
-              <w:t xml:space="preserve"> </w:t>
-            </w:r>
+              <w:jc w:val="center"/>
+            </w:pPr>
           </w:p>
         </w:tc>
       </w:tr>
@@ -2668,9 +2641,7 @@
         <w:tblW w:w="8632" w:type="dxa"/>
         <w:tblInd w:w="0" w:type="dxa"/>
         <w:tblCellMar>
-          <w:top w:w="0" w:type="dxa"/>
           <w:left w:w="98" w:type="dxa"/>
-          <w:bottom w:w="0" w:type="dxa"/>
           <w:right w:w="115" w:type="dxa"/>
         </w:tblCellMar>
         <w:tblLook w:val="04A0" w:firstRow="1" w:lastRow="0" w:firstColumn="1" w:lastColumn="0" w:noHBand="0" w:noVBand="1"/>
@@ -2825,14 +2796,8 @@
             <w:pPr>
               <w:spacing w:after="0"/>
               <w:ind w:left="0" w:firstLine="0"/>
-            </w:pPr>
-            <w:r>
-              <w:rPr>
-                <w:rFonts w:ascii="Calibri" w:eastAsia="Calibri" w:hAnsi="Calibri" w:cs="Calibri"/>
-                <w:sz w:val="22"/>
-              </w:rPr>
-              <w:t xml:space="preserve"> </w:t>
-            </w:r>
+              <w:jc w:val="center"/>
+            </w:pPr>
           </w:p>
         </w:tc>
       </w:tr>
@@ -2874,14 +2839,8 @@
             <w:pPr>
               <w:spacing w:after="0"/>
               <w:ind w:left="0" w:firstLine="0"/>
-            </w:pPr>
-            <w:r>
-              <w:rPr>
-                <w:rFonts w:ascii="Calibri" w:eastAsia="Calibri" w:hAnsi="Calibri" w:cs="Calibri"/>
-                <w:sz w:val="22"/>
-              </w:rPr>
-              <w:t xml:space="preserve"> </w:t>
-            </w:r>
+              <w:jc w:val="center"/>
+            </w:pPr>
           </w:p>
         </w:tc>
       </w:tr>
@@ -2901,9 +2860,7 @@
         <w:tblW w:w="8542" w:type="dxa"/>
         <w:tblInd w:w="-113" w:type="dxa"/>
         <w:tblCellMar>
-          <w:top w:w="0" w:type="dxa"/>
           <w:left w:w="98" w:type="dxa"/>
-          <w:bottom w:w="0" w:type="dxa"/>
           <w:right w:w="93" w:type="dxa"/>
         </w:tblCellMar>
         <w:tblLook w:val="04A0" w:firstRow="1" w:lastRow="0" w:firstColumn="1" w:lastColumn="0" w:noHBand="0" w:noVBand="1"/>
@@ -2993,10 +2950,8 @@
             <w:pPr>
               <w:spacing w:after="0"/>
               <w:ind w:left="0" w:firstLine="0"/>
-            </w:pPr>
-            <w:r>
-              <w:t xml:space="preserve"> </w:t>
-            </w:r>
+              <w:jc w:val="center"/>
+            </w:pPr>
           </w:p>
         </w:tc>
       </w:tr>
@@ -3038,10 +2993,8 @@
             <w:pPr>
               <w:spacing w:after="0"/>
               <w:ind w:left="0" w:firstLine="0"/>
-            </w:pPr>
-            <w:r>
-              <w:t xml:space="preserve"> </w:t>
-            </w:r>
+              <w:jc w:val="center"/>
+            </w:pPr>
           </w:p>
         </w:tc>
       </w:tr>
@@ -3083,10 +3036,8 @@
             <w:pPr>
               <w:spacing w:after="0"/>
               <w:ind w:left="0" w:firstLine="0"/>
-            </w:pPr>
-            <w:r>
-              <w:t xml:space="preserve"> </w:t>
-            </w:r>
+              <w:jc w:val="center"/>
+            </w:pPr>
           </w:p>
         </w:tc>
       </w:tr>
@@ -3128,10 +3079,8 @@
             <w:pPr>
               <w:spacing w:after="0"/>
               <w:ind w:left="0" w:firstLine="0"/>
-            </w:pPr>
-            <w:r>
-              <w:t xml:space="preserve"> </w:t>
-            </w:r>
+              <w:jc w:val="center"/>
+            </w:pPr>
           </w:p>
         </w:tc>
       </w:tr>
@@ -3173,10 +3122,8 @@
             <w:pPr>
               <w:spacing w:after="0"/>
               <w:ind w:left="0" w:firstLine="0"/>
-            </w:pPr>
-            <w:r>
-              <w:t xml:space="preserve"> </w:t>
-            </w:r>
+              <w:jc w:val="center"/>
+            </w:pPr>
           </w:p>
         </w:tc>
       </w:tr>
@@ -3218,10 +3165,8 @@
             <w:pPr>
               <w:spacing w:after="0"/>
               <w:ind w:left="0" w:firstLine="0"/>
-            </w:pPr>
-            <w:r>
-              <w:t xml:space="preserve"> </w:t>
-            </w:r>
+              <w:jc w:val="center"/>
+            </w:pPr>
           </w:p>
         </w:tc>
       </w:tr>
@@ -3254,31 +3199,26 @@
               <w:ind w:left="0" w:firstLine="0"/>
             </w:pPr>
             <w:r>
-              <w:t xml:space="preserve">CD-ROM/DVD or USB, or the link to the </w:t>
-            </w:r>
-            <w:r>
-              <w:t xml:space="preserve">URL, are included where appropriate. </w:t>
-            </w:r>
-          </w:p>
-        </w:tc>
-        <w:tc>
-          <w:tcPr>
-            <w:tcW w:w="1201" w:type="dxa"/>
-            <w:tcBorders>
-              <w:top w:val="single" w:sz="6" w:space="0" w:color="000000"/>
-              <w:left w:val="single" w:sz="6" w:space="0" w:color="000000"/>
-              <w:bottom w:val="single" w:sz="6" w:space="0" w:color="000000"/>
-              <w:right w:val="single" w:sz="6" w:space="0" w:color="000000"/>
-            </w:tcBorders>
-          </w:tcPr>
-          <w:p>
-            <w:pPr>
-              <w:spacing w:after="0"/>
-              <w:ind w:left="0" w:firstLine="0"/>
-            </w:pPr>
-            <w:r>
-              <w:t xml:space="preserve"> </w:t>
-            </w:r>
+              <w:t xml:space="preserve">CD-ROM/DVD or USB, or the link to the URL, are included where appropriate. </w:t>
+            </w:r>
+          </w:p>
+        </w:tc>
+        <w:tc>
+          <w:tcPr>
+            <w:tcW w:w="1201" w:type="dxa"/>
+            <w:tcBorders>
+              <w:top w:val="single" w:sz="6" w:space="0" w:color="000000"/>
+              <w:left w:val="single" w:sz="6" w:space="0" w:color="000000"/>
+              <w:bottom w:val="single" w:sz="6" w:space="0" w:color="000000"/>
+              <w:right w:val="single" w:sz="6" w:space="0" w:color="000000"/>
+            </w:tcBorders>
+          </w:tcPr>
+          <w:p>
+            <w:pPr>
+              <w:spacing w:after="0"/>
+              <w:ind w:left="0" w:firstLine="0"/>
+              <w:jc w:val="center"/>
+            </w:pPr>
           </w:p>
         </w:tc>
       </w:tr>
@@ -3350,10 +3290,8 @@
             <w:pPr>
               <w:spacing w:after="0"/>
               <w:ind w:left="0" w:firstLine="0"/>
-            </w:pPr>
-            <w:r>
-              <w:t xml:space="preserve"> </w:t>
-            </w:r>
+              <w:jc w:val="center"/>
+            </w:pPr>
           </w:p>
         </w:tc>
       </w:tr>
@@ -3395,10 +3333,8 @@
             <w:pPr>
               <w:spacing w:after="0"/>
               <w:ind w:left="0" w:firstLine="0"/>
-            </w:pPr>
-            <w:r>
-              <w:t xml:space="preserve"> </w:t>
-            </w:r>
+              <w:jc w:val="center"/>
+            </w:pPr>
           </w:p>
         </w:tc>
       </w:tr>
@@ -3418,9 +3354,7 @@
         <w:tblW w:w="8632" w:type="dxa"/>
         <w:tblInd w:w="-113" w:type="dxa"/>
         <w:tblCellMar>
-          <w:top w:w="0" w:type="dxa"/>
           <w:left w:w="98" w:type="dxa"/>
-          <w:bottom w:w="0" w:type="dxa"/>
           <w:right w:w="96" w:type="dxa"/>
         </w:tblCellMar>
         <w:tblLook w:val="04A0" w:firstRow="1" w:lastRow="0" w:firstColumn="1" w:lastColumn="0" w:noHBand="0" w:noVBand="1"/>
@@ -3575,14 +3509,8 @@
             <w:pPr>
               <w:spacing w:after="0"/>
               <w:ind w:left="0" w:firstLine="0"/>
-            </w:pPr>
-            <w:r>
-              <w:rPr>
-                <w:rFonts w:ascii="Calibri" w:eastAsia="Calibri" w:hAnsi="Calibri" w:cs="Calibri"/>
-                <w:sz w:val="22"/>
-              </w:rPr>
-              <w:t xml:space="preserve"> </w:t>
-            </w:r>
+              <w:jc w:val="center"/>
+            </w:pPr>
           </w:p>
         </w:tc>
       </w:tr>
@@ -3624,14 +3552,8 @@
             <w:pPr>
               <w:spacing w:after="0"/>
               <w:ind w:left="0" w:firstLine="0"/>
-            </w:pPr>
-            <w:r>
-              <w:rPr>
-                <w:rFonts w:ascii="Calibri" w:eastAsia="Calibri" w:hAnsi="Calibri" w:cs="Calibri"/>
-                <w:sz w:val="22"/>
-              </w:rPr>
-              <w:t xml:space="preserve"> </w:t>
-            </w:r>
+              <w:jc w:val="center"/>
+            </w:pPr>
           </w:p>
         </w:tc>
       </w:tr>
@@ -3673,14 +3595,8 @@
             <w:pPr>
               <w:spacing w:after="0"/>
               <w:ind w:left="0" w:firstLine="0"/>
-            </w:pPr>
-            <w:r>
-              <w:rPr>
-                <w:rFonts w:ascii="Calibri" w:eastAsia="Calibri" w:hAnsi="Calibri" w:cs="Calibri"/>
-                <w:sz w:val="22"/>
-              </w:rPr>
-              <w:t xml:space="preserve"> </w:t>
-            </w:r>
+              <w:jc w:val="center"/>
+            </w:pPr>
           </w:p>
         </w:tc>
       </w:tr>
@@ -3722,14 +3638,8 @@
             <w:pPr>
               <w:spacing w:after="0"/>
               <w:ind w:left="0" w:firstLine="0"/>
-            </w:pPr>
-            <w:r>
-              <w:rPr>
-                <w:rFonts w:ascii="Calibri" w:eastAsia="Calibri" w:hAnsi="Calibri" w:cs="Calibri"/>
-                <w:sz w:val="22"/>
-              </w:rPr>
-              <w:t xml:space="preserve"> </w:t>
-            </w:r>
+              <w:jc w:val="center"/>
+            </w:pPr>
           </w:p>
         </w:tc>
       </w:tr>
@@ -3771,14 +3681,8 @@
             <w:pPr>
               <w:spacing w:after="0"/>
               <w:ind w:left="0" w:firstLine="0"/>
-            </w:pPr>
-            <w:r>
-              <w:rPr>
-                <w:rFonts w:ascii="Calibri" w:eastAsia="Calibri" w:hAnsi="Calibri" w:cs="Calibri"/>
-                <w:sz w:val="22"/>
-              </w:rPr>
-              <w:t xml:space="preserve"> </w:t>
-            </w:r>
+              <w:jc w:val="center"/>
+            </w:pPr>
           </w:p>
         </w:tc>
       </w:tr>
@@ -3805,7 +3709,6 @@
         <w:tblCellMar>
           <w:top w:w="16" w:type="dxa"/>
           <w:left w:w="98" w:type="dxa"/>
-          <w:bottom w:w="0" w:type="dxa"/>
           <w:right w:w="115" w:type="dxa"/>
         </w:tblCellMar>
         <w:tblLook w:val="04A0" w:firstRow="1" w:lastRow="0" w:firstColumn="1" w:lastColumn="0" w:noHBand="0" w:noVBand="1"/>
@@ -3853,14 +3756,8 @@
             <w:pPr>
               <w:spacing w:after="0"/>
               <w:ind w:left="0" w:firstLine="0"/>
-            </w:pPr>
-            <w:r>
-              <w:rPr>
-                <w:rFonts w:ascii="Calibri" w:eastAsia="Calibri" w:hAnsi="Calibri" w:cs="Calibri"/>
-                <w:sz w:val="22"/>
-              </w:rPr>
-              <w:t xml:space="preserve"> </w:t>
-            </w:r>
+              <w:jc w:val="center"/>
+            </w:pPr>
           </w:p>
         </w:tc>
       </w:tr>
@@ -3902,14 +3799,8 @@
             <w:pPr>
               <w:spacing w:after="0"/>
               <w:ind w:left="0" w:firstLine="0"/>
-            </w:pPr>
-            <w:r>
-              <w:rPr>
-                <w:rFonts w:ascii="Calibri" w:eastAsia="Calibri" w:hAnsi="Calibri" w:cs="Calibri"/>
-                <w:sz w:val="22"/>
-              </w:rPr>
-              <w:t xml:space="preserve"> </w:t>
-            </w:r>
+              <w:jc w:val="center"/>
+            </w:pPr>
           </w:p>
         </w:tc>
       </w:tr>
@@ -3934,9 +3825,7 @@
         <w:tblW w:w="8632" w:type="dxa"/>
         <w:tblInd w:w="-113" w:type="dxa"/>
         <w:tblCellMar>
-          <w:top w:w="0" w:type="dxa"/>
           <w:left w:w="98" w:type="dxa"/>
-          <w:bottom w:w="0" w:type="dxa"/>
           <w:right w:w="115" w:type="dxa"/>
         </w:tblCellMar>
         <w:tblLook w:val="04A0" w:firstRow="1" w:lastRow="0" w:firstColumn="1" w:lastColumn="0" w:noHBand="0" w:noVBand="1"/>
@@ -4022,10 +3911,8 @@
             <w:pPr>
               <w:spacing w:after="0"/>
               <w:ind w:left="0" w:firstLine="0"/>
-            </w:pPr>
-            <w:r>
-              <w:t xml:space="preserve"> </w:t>
-            </w:r>
+              <w:jc w:val="center"/>
+            </w:pPr>
           </w:p>
         </w:tc>
       </w:tr>
@@ -4067,10 +3954,8 @@
             <w:pPr>
               <w:spacing w:after="0"/>
               <w:ind w:left="0" w:firstLine="0"/>
-            </w:pPr>
-            <w:r>
-              <w:t xml:space="preserve"> </w:t>
-            </w:r>
+              <w:jc w:val="center"/>
+            </w:pPr>
           </w:p>
         </w:tc>
       </w:tr>
@@ -4112,10 +3997,8 @@
             <w:pPr>
               <w:spacing w:after="0"/>
               <w:ind w:left="0" w:firstLine="0"/>
-            </w:pPr>
-            <w:r>
-              <w:t xml:space="preserve"> </w:t>
-            </w:r>
+              <w:jc w:val="center"/>
+            </w:pPr>
           </w:p>
         </w:tc>
       </w:tr>
@@ -4157,10 +4040,8 @@
             <w:pPr>
               <w:spacing w:after="0"/>
               <w:ind w:left="0" w:firstLine="0"/>
-            </w:pPr>
-            <w:r>
-              <w:t xml:space="preserve"> </w:t>
-            </w:r>
+              <w:jc w:val="center"/>
+            </w:pPr>
           </w:p>
         </w:tc>
       </w:tr>
@@ -4224,10 +4105,8 @@
             <w:pPr>
               <w:spacing w:after="0"/>
               <w:ind w:left="0" w:firstLine="0"/>
-            </w:pPr>
-            <w:r>
-              <w:t xml:space="preserve"> </w:t>
-            </w:r>
+              <w:jc w:val="center"/>
+            </w:pPr>
           </w:p>
         </w:tc>
       </w:tr>
@@ -4269,10 +4148,8 @@
             <w:pPr>
               <w:spacing w:after="0"/>
               <w:ind w:left="0" w:firstLine="0"/>
-            </w:pPr>
-            <w:r>
-              <w:t xml:space="preserve"> </w:t>
-            </w:r>
+              <w:jc w:val="center"/>
+            </w:pPr>
           </w:p>
         </w:tc>
       </w:tr>

</xml_diff>